<commit_message>
Commit partial working code
</commit_message>
<xml_diff>
--- a/Project description Document.docx
+++ b/Project description Document.docx
@@ -349,7 +349,14 @@
           <w:sz w:val="24"/>
           <w:szCs w:val="24"/>
         </w:rPr>
-        <w:t xml:space="preserve"> 4</w:t>
+        <w:t xml:space="preserve"> </w:t>
+      </w:r>
+      <w:r>
+        <w:rPr>
+          <w:sz w:val="24"/>
+          <w:szCs w:val="24"/>
+        </w:rPr>
+        <w:t>2</w:t>
       </w:r>
     </w:p>
     <w:p>
@@ -374,15 +381,14 @@
           <w:szCs w:val="24"/>
         </w:rPr>
       </w:pPr>
-      <w:bookmarkStart w:id="0" w:name="_GoBack"/>
       <w:r>
         <w:rPr>
           <w:noProof/>
         </w:rPr>
         <w:lastRenderedPageBreak/>
         <w:drawing>
-          <wp:inline distT="0" distB="0" distL="0" distR="0" wp14:anchorId="48513E36" wp14:editId="3F4171D8">
-            <wp:extent cx="5943600" cy="3817620"/>
+          <wp:inline distT="0" distB="0" distL="0" distR="0" wp14:anchorId="411C769D" wp14:editId="7BFF3D72">
+            <wp:extent cx="2114550" cy="5429250"/>
             <wp:effectExtent l="0" t="0" r="0" b="0"/>
             <wp:docPr id="1" name="Picture 1"/>
             <wp:cNvGraphicFramePr>
@@ -404,7 +410,7 @@
                   <pic:spPr>
                     <a:xfrm>
                       <a:off x="0" y="0"/>
-                      <a:ext cx="5943600" cy="3817620"/>
+                      <a:ext cx="2114550" cy="5429250"/>
                     </a:xfrm>
                     <a:prstGeom prst="rect">
                       <a:avLst/>
@@ -416,7 +422,6 @@
           </wp:inline>
         </w:drawing>
       </w:r>
-      <w:bookmarkEnd w:id="0"/>
     </w:p>
     <w:p>
       <w:pPr>
@@ -599,6 +604,7 @@
         <w:pStyle w:val="Heading2"/>
       </w:pPr>
       <w:r>
+        <w:lastRenderedPageBreak/>
         <w:t>Frontend React / JS:</w:t>
       </w:r>
     </w:p>
@@ -649,7 +655,6 @@
         <w:rPr>
           <w:b/>
         </w:rPr>
-        <w:lastRenderedPageBreak/>
         <w:tab/>
       </w:r>
       <w:r>
@@ -803,6 +808,7 @@
     </w:p>
     <w:p>
       <w:r>
+        <w:lastRenderedPageBreak/>
         <w:t xml:space="preserve">Here user can add, allocate, edit, </w:t>
       </w:r>
       <w:proofErr w:type="gramStart"/>
@@ -834,7 +840,6 @@
         <w:rPr>
           <w:noProof/>
         </w:rPr>
-        <w:lastRenderedPageBreak/>
         <w:drawing>
           <wp:inline distT="0" distB="0" distL="0" distR="0" wp14:anchorId="1225796F" wp14:editId="34A48229">
             <wp:extent cx="5943600" cy="6034405"/>
@@ -933,6 +938,7 @@
         <w:rPr>
           <w:b/>
         </w:rPr>
+        <w:lastRenderedPageBreak/>
         <w:t xml:space="preserve">Main Component </w:t>
       </w:r>
       <w:r>
@@ -964,7 +970,6 @@
         <w:br/>
       </w:r>
       <w:r>
-        <w:lastRenderedPageBreak/>
         <w:br/>
         <w:t xml:space="preserve">data: [ {expense1}, {expense2}],  </w:t>
       </w:r>
@@ -1099,13 +1104,7 @@
         </w:numPr>
       </w:pPr>
       <w:r>
-        <w:t xml:space="preserve">Add </w:t>
-      </w:r>
-      <w:r>
-        <w:t>E</w:t>
-      </w:r>
-      <w:r>
-        <w:t>xpense component</w:t>
+        <w:t>Add Expense component</w:t>
       </w:r>
       <w:r>
         <w:t xml:space="preserve"> (passed in </w:t>
@@ -1420,13 +1419,7 @@
               <w:rPr>
                 <w:rFonts w:ascii="Calibri" w:hAnsi="Calibri" w:cs="Calibri"/>
               </w:rPr>
-              <w:t>decimal</w:t>
-            </w:r>
-            <w:r>
-              <w:rPr>
-                <w:rFonts w:ascii="Calibri" w:hAnsi="Calibri" w:cs="Calibri"/>
-              </w:rPr>
-              <w:t xml:space="preserve"> </w:t>
+              <w:t xml:space="preserve">decimal </w:t>
             </w:r>
             <w:r>
               <w:rPr>
@@ -3179,20 +3172,40 @@
                 <w:rFonts w:ascii="Calibri" w:hAnsi="Calibri" w:cs="Calibri"/>
               </w:rPr>
               <w:br/>
-              <w:t>{ month: date,</w:t>
-            </w:r>
-            <w:r>
-              <w:rPr>
-                <w:rFonts w:ascii="Calibri" w:hAnsi="Calibri" w:cs="Calibri"/>
+              <w:t xml:space="preserve">{ </w:t>
+            </w:r>
+            <w:r>
+              <w:rPr>
+                <w:rFonts w:ascii="Calibri" w:hAnsi="Calibri" w:cs="Calibri"/>
+                <w:b/>
+                <w:strike/>
+                <w:color w:val="FF0000"/>
+              </w:rPr>
+              <w:t>month: date,</w:t>
+            </w:r>
+            <w:r>
+              <w:rPr>
+                <w:rFonts w:ascii="Calibri" w:hAnsi="Calibri" w:cs="Calibri"/>
+                <w:b/>
+                <w:color w:val="FF0000"/>
               </w:rPr>
               <w:br/>
             </w:r>
             <w:r>
               <w:rPr>
                 <w:rFonts w:ascii="Calibri" w:hAnsi="Calibri" w:cs="Calibri"/>
-              </w:rPr>
-              <w:br/>
-              <w:t>data:</w:t>
+                <w:b/>
+                <w:strike/>
+                <w:color w:val="FF0000"/>
+              </w:rPr>
+              <w:t>data</w:t>
+            </w:r>
+            <w:r>
+              <w:rPr>
+                <w:rFonts w:ascii="Calibri" w:hAnsi="Calibri" w:cs="Calibri"/>
+                <w:strike/>
+              </w:rPr>
+              <w:t>:</w:t>
             </w:r>
             <w:r>
               <w:rPr>
@@ -3324,7 +3337,14 @@
                 <w:rFonts w:ascii="Calibri" w:hAnsi="Calibri" w:cs="Calibri"/>
                 <w:color w:val="BFBFBF" w:themeColor="background1" w:themeShade="BF"/>
               </w:rPr>
-              <w:t>dateCreated</w:t>
+              <w:t>date</w:t>
+            </w:r>
+            <w:r>
+              <w:rPr>
+                <w:rFonts w:ascii="Calibri" w:hAnsi="Calibri" w:cs="Calibri"/>
+                <w:color w:val="BFBFBF" w:themeColor="background1" w:themeShade="BF"/>
+              </w:rPr>
+              <w:t>Updated</w:t>
             </w:r>
             <w:proofErr w:type="spellEnd"/>
             <w:r>
@@ -3437,7 +3457,23 @@
                 <w:sz w:val="22"/>
                 <w:szCs w:val="22"/>
               </w:rPr>
-              <w:t>handle Add New Expense</w:t>
+              <w:t xml:space="preserve">handle Add </w:t>
+            </w:r>
+            <w:r>
+              <w:rPr>
+                <w:rFonts w:ascii="Calibri" w:hAnsi="Calibri" w:cs="Calibri"/>
+                <w:sz w:val="22"/>
+                <w:szCs w:val="22"/>
+              </w:rPr>
+              <w:t xml:space="preserve">One </w:t>
+            </w:r>
+            <w:r>
+              <w:rPr>
+                <w:rFonts w:ascii="Calibri" w:hAnsi="Calibri" w:cs="Calibri"/>
+                <w:sz w:val="22"/>
+                <w:szCs w:val="22"/>
+              </w:rPr>
+              <w:t>New Expense</w:t>
             </w:r>
           </w:p>
         </w:tc>
@@ -3868,7 +3904,7 @@
                 <w:szCs w:val="22"/>
               </w:rPr>
               <w:br/>
-              <w:t xml:space="preserve">Handle edit </w:t>
+              <w:t>Handle edit</w:t>
             </w:r>
             <w:r>
               <w:rPr>
@@ -3876,7 +3912,7 @@
                 <w:sz w:val="22"/>
                 <w:szCs w:val="22"/>
               </w:rPr>
-              <w:t xml:space="preserve">expense </w:t>
+              <w:t xml:space="preserve"> and allocation</w:t>
             </w:r>
             <w:r>
               <w:rPr>
@@ -3884,7 +3920,7 @@
                 <w:sz w:val="22"/>
                 <w:szCs w:val="22"/>
               </w:rPr>
-              <w:t>function</w:t>
+              <w:t xml:space="preserve"> function</w:t>
             </w:r>
             <w:r>
               <w:rPr>
@@ -3892,26 +3928,15 @@
                 <w:sz w:val="22"/>
                 <w:szCs w:val="22"/>
               </w:rPr>
-              <w:br/>
-            </w:r>
-          </w:p>
-          <w:p>
-            <w:pPr>
-              <w:pStyle w:val="NormalWeb"/>
-              <w:spacing w:before="0" w:beforeAutospacing="0" w:after="0" w:afterAutospacing="0"/>
+              <w:t xml:space="preserve"> for one expense</w:t>
+            </w:r>
+            <w:r>
               <w:rPr>
                 <w:rFonts w:ascii="Calibri" w:hAnsi="Calibri" w:cs="Calibri"/>
                 <w:sz w:val="22"/>
                 <w:szCs w:val="22"/>
               </w:rPr>
-            </w:pPr>
-            <w:r>
-              <w:rPr>
-                <w:rFonts w:ascii="Calibri" w:hAnsi="Calibri" w:cs="Calibri"/>
-                <w:sz w:val="22"/>
-                <w:szCs w:val="22"/>
-              </w:rPr>
-              <w:t>handle allocation</w:t>
+              <w:br/>
             </w:r>
           </w:p>
         </w:tc>
@@ -4659,6 +4684,13 @@
                 <w:rFonts w:ascii="Calibri" w:hAnsi="Calibri" w:cs="Calibri"/>
               </w:rPr>
               <w:br/>
+            </w:r>
+            <w:bookmarkStart w:id="0" w:name="_GoBack"/>
+            <w:bookmarkEnd w:id="0"/>
+            <w:r>
+              <w:rPr>
+                <w:rFonts w:ascii="Calibri" w:hAnsi="Calibri" w:cs="Calibri"/>
+              </w:rPr>
               <w:t>{message: “Expense dele</w:t>
             </w:r>
             <w:r>
@@ -4671,12 +4703,20 @@
               <w:rPr>
                 <w:rFonts w:ascii="Calibri" w:hAnsi="Calibri" w:cs="Calibri"/>
               </w:rPr>
+              <w:t>,</w:t>
+            </w:r>
+            <w:r>
+              <w:rPr>
+                <w:rFonts w:ascii="Calibri" w:hAnsi="Calibri" w:cs="Calibri"/>
+              </w:rPr>
               <w:br/>
             </w:r>
             <w:proofErr w:type="spellStart"/>
             <w:r>
               <w:rPr>
                 <w:rFonts w:ascii="Calibri" w:hAnsi="Calibri" w:cs="Calibri"/>
+                <w:strike/>
+                <w:color w:val="FF0000"/>
               </w:rPr>
               <w:t>expenseId</w:t>
             </w:r>
@@ -4684,6 +4724,8 @@
             <w:r>
               <w:rPr>
                 <w:rFonts w:ascii="Calibri" w:hAnsi="Calibri" w:cs="Calibri"/>
+                <w:strike/>
+                <w:color w:val="FF0000"/>
               </w:rPr>
               <w:t xml:space="preserve">: </w:t>
             </w:r>
@@ -4691,6 +4733,8 @@
             <w:r>
               <w:rPr>
                 <w:rFonts w:ascii="Calibri" w:hAnsi="Calibri" w:cs="Calibri"/>
+                <w:strike/>
+                <w:color w:val="FF0000"/>
               </w:rPr>
               <w:t>int</w:t>
             </w:r>
@@ -4698,6 +4742,7 @@
             <w:r>
               <w:rPr>
                 <w:rFonts w:ascii="Calibri" w:hAnsi="Calibri" w:cs="Calibri"/>
+                <w:color w:val="FF0000"/>
               </w:rPr>
               <w:t xml:space="preserve"> </w:t>
             </w:r>
@@ -7569,7 +7614,7 @@
   <a:extraClrSchemeLst/>
   <a:extLst>
     <a:ext uri="{05A4C25C-085E-4340-85A3-A5531E510DB2}">
-      <thm15:themeFamily xmlns="" xmlns:thm15="http://schemas.microsoft.com/office/thememl/2012/main" name="Office Theme" id="{62F939B6-93AF-4DB8-9C6B-D6C7DFDC589F}" vid="{4A3C46E8-61CC-4603-A589-7422A47A8E4A}"/>
+      <thm15:themeFamily xmlns:thm15="http://schemas.microsoft.com/office/thememl/2012/main" xmlns="" name="Office Theme" id="{62F939B6-93AF-4DB8-9C6B-D6C7DFDC589F}" vid="{4A3C46E8-61CC-4603-A589-7422A47A8E4A}"/>
     </a:ext>
   </a:extLst>
 </a:theme>

</xml_diff>